<commit_message>
ligação meus animais /fichaopet
</commit_message>
<xml_diff>
--- a/Documentos/Importante para fazer.docx
+++ b/Documentos/Importante para fazer.docx
@@ -33,7 +33,27 @@
     </w:p>
     <w:p>
       <w:r>
-        <w:t xml:space="preserve">Demonstrar o papel do município durantes as campanhas publicar de vacinação e castração devem exigir a </w:t>
+        <w:t xml:space="preserve">Demonstrar o papel do município durantes as campanhas </w:t>
+      </w:r>
+      <w:r>
+        <w:t>públicas</w:t>
+      </w:r>
+      <w:r>
+        <w:t xml:space="preserve"> de vacinação e </w:t>
+      </w:r>
+      <w:proofErr w:type="gramStart"/>
+      <w:r>
+        <w:t xml:space="preserve">castração </w:t>
+      </w:r>
+      <w:r>
+        <w:t xml:space="preserve"> as</w:t>
+      </w:r>
+      <w:proofErr w:type="gramEnd"/>
+      <w:r>
+        <w:t xml:space="preserve"> autoridades </w:t>
+      </w:r>
+      <w:r>
+        <w:t xml:space="preserve">devem exigir a </w:t>
       </w:r>
       <w:r>
         <w:t>adesão</w:t>
@@ -112,16 +132,7 @@
     </w:p>
     <w:p>
       <w:r>
-        <w:t xml:space="preserve">Criar </w:t>
-      </w:r>
-      <w:r>
-        <w:t>Dashboard (</w:t>
-      </w:r>
-      <w:r>
-        <w:t xml:space="preserve">Tela de usuários) com as funcionalidades correspondentes para cada </w:t>
-      </w:r>
-      <w:r>
-        <w:t>usuário:</w:t>
+        <w:t>Criar Dashboard (Tela de usuários) com as funcionalidades correspondentes para cada usuário:</w:t>
       </w:r>
     </w:p>
     <w:p>
@@ -159,19 +170,7 @@
     </w:p>
     <w:p>
       <w:r>
-        <w:t xml:space="preserve">Dashboard Veterinários </w:t>
-      </w:r>
-      <w:r>
-        <w:t xml:space="preserve">(cadastro de pessoas e animais, busca </w:t>
-      </w:r>
-      <w:r>
-        <w:t xml:space="preserve">e visualização </w:t>
-      </w:r>
-      <w:r>
-        <w:t>de animais</w:t>
-      </w:r>
-      <w:r>
-        <w:t>)</w:t>
+        <w:t>Dashboard Veterinários (cadastro de pessoas e animais, busca e visualização de animais)</w:t>
       </w:r>
     </w:p>
     <w:p>
@@ -379,10 +378,7 @@
       </w:r>
       <w:proofErr w:type="gramEnd"/>
       <w:r>
-        <w:t xml:space="preserve"> </w:t>
-      </w:r>
-      <w:r>
-        <w:t xml:space="preserve">Para criar o </w:t>
+        <w:t xml:space="preserve"> Para criar o </w:t>
       </w:r>
       <w:proofErr w:type="spellStart"/>
       <w:r>

</xml_diff>

<commit_message>
criação api mapa animais perdidos
</commit_message>
<xml_diff>
--- a/Documentos/Importante para fazer.docx
+++ b/Documentos/Importante para fazer.docx
@@ -88,6 +88,37 @@
     </w:p>
     <w:p>
       <w:r>
+        <w:t xml:space="preserve">Lógica do </w:t>
+      </w:r>
+      <w:proofErr w:type="gramStart"/>
+      <w:r>
+        <w:t>banco ,</w:t>
+      </w:r>
+      <w:proofErr w:type="gramEnd"/>
+      <w:r>
+        <w:t xml:space="preserve"> animais dentro de uma lista no campo animais na ficha de cadastro de usuário</w:t>
+      </w:r>
+    </w:p>
+    <w:p>
+      <w:r>
+        <w:t>Colocar botão imprimir</w:t>
+      </w:r>
+    </w:p>
+    <w:p>
+      <w:r>
+        <w:t xml:space="preserve">Dashboard Autoridade Publica com </w:t>
+      </w:r>
+      <w:proofErr w:type="gramStart"/>
+      <w:r>
+        <w:t>todas função</w:t>
+      </w:r>
+      <w:proofErr w:type="gramEnd"/>
+      <w:r>
+        <w:t xml:space="preserve">, só esconder algumas funcionalidades do veterinário </w:t>
+      </w:r>
+    </w:p>
+    <w:p>
+      <w:r>
         <w:t>Deixar Documentação de lado e focar exclusivamente no código e apresentação do projeto</w:t>
       </w:r>
     </w:p>
@@ -234,6 +265,7 @@
     </w:p>
     <w:p>
       <w:r>
+        <w:lastRenderedPageBreak/>
         <w:t>Fazer a ficha do Animal recuperando todos os dados do banco</w:t>
       </w:r>
     </w:p>
@@ -309,7 +341,6 @@
     </w:p>
     <w:p>
       <w:r>
-        <w:lastRenderedPageBreak/>
         <w:t xml:space="preserve">Ajustar o front das </w:t>
       </w:r>
       <w:proofErr w:type="spellStart"/>
@@ -618,6 +649,7 @@
           <w:lang w:eastAsia="pt-BR"/>
           <w14:ligatures w14:val="none"/>
         </w:rPr>
+        <w:lastRenderedPageBreak/>
         <w:t>Editar dados cadastrais para administradores, autoridades, veterinários e usuários padrão.</w:t>
       </w:r>
     </w:p>
@@ -730,7 +762,6 @@
           <w:lang w:eastAsia="pt-BR"/>
           <w14:ligatures w14:val="none"/>
         </w:rPr>
-        <w:lastRenderedPageBreak/>
         <w:t>Administradores podem criar, editar e excluir postagens.</w:t>
       </w:r>
     </w:p>
@@ -1271,6 +1302,7 @@
           <w:lang w:eastAsia="pt-BR"/>
           <w14:ligatures w14:val="none"/>
         </w:rPr>
+        <w:lastRenderedPageBreak/>
         <w:t>Funcionalidades:</w:t>
       </w:r>
     </w:p>
@@ -1406,7 +1438,6 @@
           <w:lang w:eastAsia="pt-BR"/>
           <w14:ligatures w14:val="none"/>
         </w:rPr>
-        <w:lastRenderedPageBreak/>
         <w:t>Funcionalidades:</w:t>
       </w:r>
     </w:p>
@@ -1797,6 +1828,7 @@
           <w:rFonts w:ascii="Segoe UI" w:hAnsi="Segoe UI" w:cs="Segoe UI"/>
           <w:bdr w:val="single" w:sz="2" w:space="0" w:color="D9D9E3" w:frame="1"/>
         </w:rPr>
+        <w:lastRenderedPageBreak/>
         <w:t>Cadastro e Níveis de Acesso:</w:t>
       </w:r>
     </w:p>
@@ -1864,7 +1896,6 @@
     </w:p>
     <w:p>
       <w:r>
-        <w:lastRenderedPageBreak/>
         <w:t xml:space="preserve">Implementar </w:t>
       </w:r>
       <w:proofErr w:type="spellStart"/>
@@ -2169,6 +2200,7 @@
     </w:p>
     <w:p>
       <w:r>
+        <w:lastRenderedPageBreak/>
         <w:t>Validar a segurança do sistema (injeção de SQL, XSS, CSRF).</w:t>
       </w:r>
     </w:p>
@@ -2235,7 +2267,6 @@
     </w:p>
     <w:p>
       <w:r>
-        <w:lastRenderedPageBreak/>
         <w:t>Preparar o ambiente de produção.</w:t>
       </w:r>
     </w:p>

</xml_diff>